<commit_message>
v4, print, letter selection, and filename non-functional
</commit_message>
<xml_diff>
--- a/.venv/templates/template1.docx
+++ b/.venv/templates/template1.docx
@@ -3,35 +3,24 @@
 <w:document xmlns:wpc="http://schemas.microsoft.com/office/word/2010/wordprocessingCanvas" xmlns:cx="http://schemas.microsoft.com/office/drawing/2014/chartex" xmlns:cx1="http://schemas.microsoft.com/office/drawing/2015/9/8/chartex" xmlns:cx2="http://schemas.microsoft.com/office/drawing/2015/10/21/chartex" xmlns:cx3="http://schemas.microsoft.com/office/drawing/2016/5/9/chartex" xmlns:cx4="http://schemas.microsoft.com/office/drawing/2016/5/10/chartex" xmlns:cx5="http://schemas.microsoft.com/office/drawing/2016/5/11/chartex" xmlns:cx6="http://schemas.microsoft.com/office/drawing/2016/5/12/chartex" xmlns:cx7="http://schemas.microsoft.com/office/drawing/2016/5/13/chartex" xmlns:cx8="http://schemas.microsoft.com/office/drawing/2016/5/14/chartex" xmlns:mc="http://schemas.openxmlformats.org/markup-compatibility/2006" xmlns:aink="http://schemas.microsoft.com/office/drawing/2016/ink" xmlns:am3d="http://schemas.microsoft.com/office/drawing/2017/model3d" xmlns:o="urn:schemas-microsoft-com:office:office" xmlns:oel="http://schemas.microsoft.com/office/2019/extlst" xmlns:r="http://schemas.openxmlformats.org/officeDocument/2006/relationships" xmlns:m="http://schemas.openxmlformats.org/officeDocument/2006/math" xmlns:v="urn:schemas-microsoft-com:vml" xmlns:wp14="http://schemas.microsoft.com/office/word/2010/wordprocessingDrawing" xmlns:wp="http://schemas.openxmlformats.org/drawingml/2006/wordprocessingDrawing" xmlns:w10="urn:schemas-microsoft-com:office:word" xmlns:w="http://schemas.openxmlformats.org/wordprocessingml/2006/main" xmlns:w14="http://schemas.microsoft.com/office/word/2010/wordml" xmlns:w15="http://schemas.microsoft.com/office/word/2012/wordml" xmlns:w16cex="http://schemas.microsoft.com/office/word/2018/wordml/cex" xmlns:w16cid="http://schemas.microsoft.com/office/word/2016/wordml/cid" xmlns:w16="http://schemas.microsoft.com/office/word/2018/wordml" xmlns:w16du="http://schemas.microsoft.com/office/word/2023/wordml/word16du" xmlns:w16sdtdh="http://schemas.microsoft.com/office/word/2020/wordml/sdtdatahash" xmlns:w16se="http://schemas.microsoft.com/office/word/2015/wordml/symex" xmlns:wpg="http://schemas.microsoft.com/office/word/2010/wordprocessingGroup" xmlns:wpi="http://schemas.microsoft.com/office/word/2010/wordprocessingInk" xmlns:wne="http://schemas.microsoft.com/office/word/2006/wordml" xmlns:wps="http://schemas.microsoft.com/office/word/2010/wordprocessingShape" mc:Ignorable="w14 w15 w16se w16cid w16 w16cex w16sdtdh w16du wp14">
   <w:body>
     <w:p>
-      <w:pPr>
-        <w:jc w:val="both"/>
-        <w:rPr>
-          <w:rFonts w:ascii="Trebuchet MS" w:hAnsi="Trebuchet MS" w:cs="Arial"/>
-          <w:sz w:val="22"/>
-          <w:szCs w:val="22"/>
-        </w:rPr>
-      </w:pPr>
-      <w:r>
-        <w:rPr>
-          <w:rFonts w:ascii="Trebuchet MS" w:hAnsi="Trebuchet MS"/>
+      <w:r>
+        <w:rPr>
           <w:noProof/>
-          <w:sz w:val="22"/>
-          <w:szCs w:val="22"/>
           <w:lang w:eastAsia="en-GB"/>
         </w:rPr>
         <mc:AlternateContent>
           <mc:Choice Requires="wps">
             <w:drawing>
-              <wp:anchor distT="0" distB="0" distL="114300" distR="114300" simplePos="0" relativeHeight="251660288" behindDoc="0" locked="0" layoutInCell="1" allowOverlap="1" wp14:anchorId="14CEAB74" wp14:editId="5FDAC492">
+              <wp:anchor distT="0" distB="0" distL="114300" distR="114300" simplePos="0" relativeHeight="251660288" behindDoc="0" locked="0" layoutInCell="1" allowOverlap="1" wp14:anchorId="14CEAB74" wp14:editId="2656D7D2">
                 <wp:simplePos x="0" y="0"/>
-                <wp:positionH relativeFrom="column">
-                  <wp:posOffset>5029200</wp:posOffset>
+                <wp:positionH relativeFrom="page">
+                  <wp:align>right</wp:align>
                 </wp:positionH>
                 <wp:positionV relativeFrom="paragraph">
-                  <wp:posOffset>-285750</wp:posOffset>
+                  <wp:posOffset>-38100</wp:posOffset>
                 </wp:positionV>
-                <wp:extent cx="2289810" cy="771525"/>
-                <wp:effectExtent l="0" t="0" r="0" b="9525"/>
+                <wp:extent cx="1628775" cy="581025"/>
+                <wp:effectExtent l="0" t="0" r="9525" b="9525"/>
                 <wp:wrapNone/>
                 <wp:docPr id="2" name="Text Box 2"/>
                 <wp:cNvGraphicFramePr>
@@ -46,7 +35,7 @@
                       <wps:spPr bwMode="auto">
                         <a:xfrm>
                           <a:off x="0" y="0"/>
-                          <a:ext cx="2289810" cy="771525"/>
+                          <a:ext cx="1628775" cy="581025"/>
                         </a:xfrm>
                         <a:prstGeom prst="rect">
                           <a:avLst/>
@@ -65,123 +54,63 @@
                         <w:txbxContent>
                           <w:p>
                             <w:pPr>
-                              <w:jc w:val="both"/>
                               <w:rPr>
-                                <w:rFonts w:ascii="Trebuchet MS" w:hAnsi="Trebuchet MS" w:cs="Calibri"/>
+                                <w:rFonts w:cs="Calibri"/>
                                 <w:color w:val="000000"/>
-                                <w:sz w:val="22"/>
-                                <w:szCs w:val="22"/>
                                 <w:lang w:eastAsia="en-GB"/>
                               </w:rPr>
                             </w:pPr>
                             <w:r>
-                              <w:rPr>
-                                <w:rFonts w:ascii="Trebuchet MS" w:hAnsi="Trebuchet MS" w:cs="Arial"/>
-                                <w:sz w:val="22"/>
-                                <w:szCs w:val="22"/>
-                              </w:rPr>
                               <w:t xml:space="preserve">Our Ref: </w:t>
                             </w:r>
                             <w:r>
-                              <w:rPr>
-                                <w:rFonts w:ascii="Trebuchet MS" w:hAnsi="Trebuchet MS" w:cs="Arial"/>
-                                <w:sz w:val="24"/>
-                                <w:szCs w:val="24"/>
-                              </w:rPr>
                               <w:t xml:space="preserve">   </w:t>
                             </w:r>
                             <w:r>
                               <w:rPr>
-                                <w:rFonts w:ascii="Trebuchet MS" w:hAnsi="Trebuchet MS" w:cs="Calibri"/>
+                                <w:rFonts w:cs="Calibri"/>
                                 <w:color w:val="000000"/>
-                                <w:sz w:val="24"/>
-                                <w:szCs w:val="24"/>
                                 <w:shd w:val="clear" w:color="auto" w:fill="FFFFFF"/>
                               </w:rPr>
                               <w:t xml:space="preserve"> </w:t>
                             </w:r>
                             <w:r>
                               <w:rPr>
-                                <w:rFonts w:ascii="Trebuchet MS" w:hAnsi="Trebuchet MS" w:cs="Calibri"/>
+                                <w:rFonts w:cs="Calibri"/>
                                 <w:color w:val="000000"/>
-                                <w:sz w:val="24"/>
-                                <w:szCs w:val="24"/>
                                 <w:shd w:val="clear" w:color="auto" w:fill="FFFFFF"/>
                               </w:rPr>
                               <w:t>AB</w:t>
                             </w:r>
                             <w:r>
                               <w:rPr>
-                                <w:rFonts w:ascii="Trebuchet MS" w:hAnsi="Trebuchet MS" w:cs="Calibri"/>
+                                <w:rFonts w:cs="Calibri"/>
                                 <w:color w:val="000000"/>
-                                <w:sz w:val="24"/>
-                                <w:szCs w:val="24"/>
                                 <w:shd w:val="clear" w:color="auto" w:fill="FFFFFF"/>
                               </w:rPr>
                               <w:t>0495260</w:t>
                             </w:r>
                           </w:p>
                           <w:p>
-                            <w:pPr>
-                              <w:jc w:val="both"/>
-                              <w:rPr>
-                                <w:rFonts w:ascii="Trebuchet MS" w:hAnsi="Trebuchet MS" w:cs="Arial"/>
-                                <w:sz w:val="22"/>
-                                <w:szCs w:val="22"/>
-                              </w:rPr>
-                            </w:pPr>
                             <w:r>
-                              <w:rPr>
-                                <w:rFonts w:ascii="Trebuchet MS" w:hAnsi="Trebuchet MS" w:cs="Arial"/>
-                                <w:sz w:val="22"/>
-                                <w:szCs w:val="22"/>
-                              </w:rPr>
                               <w:t xml:space="preserve">Let Ref:      </w:t>
                             </w:r>
                             <w:r>
                               <w:rPr>
-                                <w:rFonts w:ascii="Trebuchet MS" w:hAnsi="Trebuchet MS" w:cs="Calibri"/>
+                                <w:rFonts w:cs="Calibri"/>
                                 <w:color w:val="000000"/>
-                                <w:sz w:val="22"/>
-                                <w:szCs w:val="22"/>
                                 <w:lang w:eastAsia="en-GB"/>
                               </w:rPr>
                               <w:t>NDSLG1</w:t>
                             </w:r>
                           </w:p>
                           <w:p>
-                            <w:pPr>
-                              <w:jc w:val="both"/>
-                              <w:rPr>
-                                <w:rFonts w:ascii="Trebuchet MS" w:hAnsi="Trebuchet MS" w:cs="Arial"/>
-                                <w:sz w:val="22"/>
-                                <w:szCs w:val="22"/>
-                              </w:rPr>
-                            </w:pPr>
                             <w:r>
-                              <w:rPr>
-                                <w:rFonts w:ascii="Trebuchet MS" w:hAnsi="Trebuchet MS" w:cs="Arial"/>
-                                <w:sz w:val="22"/>
-                                <w:szCs w:val="22"/>
-                              </w:rPr>
-                              <w:t xml:space="preserve">Your Ref:    FED  </w:t>
+                              <w:t>Your Ref:    FED</w:t>
                             </w:r>
                           </w:p>
-                          <w:p>
-                            <w:pPr>
-                              <w:jc w:val="both"/>
-                              <w:rPr>
-                                <w:rFonts w:ascii="Trebuchet MS" w:hAnsi="Trebuchet MS" w:cs="Arial"/>
-                                <w:sz w:val="22"/>
-                                <w:szCs w:val="22"/>
-                              </w:rPr>
-                            </w:pPr>
-                          </w:p>
-                          <w:p>
-                            <w:pPr>
-                              <w:jc w:val="both"/>
-                            </w:pPr>
-                          </w:p>
+                          <w:p/>
+                          <w:p/>
                         </w:txbxContent>
                       </wps:txbx>
                       <wps:bodyPr rot="0" vert="horz" wrap="square" lIns="91440" tIns="45720" rIns="91440" bIns="45720" anchor="t" anchorCtr="0">
@@ -205,130 +134,71 @@
                 <v:stroke joinstyle="miter"/>
                 <v:path gradientshapeok="t" o:connecttype="rect"/>
               </v:shapetype>
-              <v:shape id="Text Box 2" o:spid="_x0000_s1026" type="#_x0000_t202" style="position:absolute;left:0;text-align:left;margin-left:396pt;margin-top:-22.5pt;width:180.3pt;height:60.75pt;z-index:251660288;visibility:visible;mso-wrap-style:square;mso-width-percent:0;mso-height-percent:0;mso-wrap-distance-left:9pt;mso-wrap-distance-top:0;mso-wrap-distance-right:9pt;mso-wrap-distance-bottom:0;mso-position-horizontal:absolute;mso-position-horizontal-relative:text;mso-position-vertical:absolute;mso-position-vertical-relative:text;mso-width-percent:0;mso-height-percent:0;mso-width-relative:margin;mso-height-relative:margin;v-text-anchor:top" o:gfxdata="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" stroked="f">
+              <v:shape id="Text Box 2" o:spid="_x0000_s1026" type="#_x0000_t202" style="position:absolute;margin-left:77.05pt;margin-top:-3pt;width:128.25pt;height:45.75pt;z-index:251660288;visibility:visible;mso-wrap-style:square;mso-width-percent:0;mso-height-percent:0;mso-wrap-distance-left:9pt;mso-wrap-distance-top:0;mso-wrap-distance-right:9pt;mso-wrap-distance-bottom:0;mso-position-horizontal:right;mso-position-horizontal-relative:page;mso-position-vertical:absolute;mso-position-vertical-relative:text;mso-width-percent:0;mso-height-percent:0;mso-width-relative:margin;mso-height-relative:margin;v-text-anchor:top" o:gfxdata="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" stroked="f">
                 <v:textbox>
                   <w:txbxContent>
                     <w:p>
                       <w:pPr>
-                        <w:jc w:val="both"/>
                         <w:rPr>
-                          <w:rFonts w:ascii="Trebuchet MS" w:hAnsi="Trebuchet MS" w:cs="Calibri"/>
+                          <w:rFonts w:cs="Calibri"/>
                           <w:color w:val="000000"/>
-                          <w:sz w:val="22"/>
-                          <w:szCs w:val="22"/>
                           <w:lang w:eastAsia="en-GB"/>
                         </w:rPr>
                       </w:pPr>
                       <w:r>
-                        <w:rPr>
-                          <w:rFonts w:ascii="Trebuchet MS" w:hAnsi="Trebuchet MS" w:cs="Arial"/>
-                          <w:sz w:val="22"/>
-                          <w:szCs w:val="22"/>
-                        </w:rPr>
                         <w:t xml:space="preserve">Our Ref: </w:t>
                       </w:r>
                       <w:r>
-                        <w:rPr>
-                          <w:rFonts w:ascii="Trebuchet MS" w:hAnsi="Trebuchet MS" w:cs="Arial"/>
-                          <w:sz w:val="24"/>
-                          <w:szCs w:val="24"/>
-                        </w:rPr>
                         <w:t xml:space="preserve">   </w:t>
                       </w:r>
                       <w:r>
                         <w:rPr>
-                          <w:rFonts w:ascii="Trebuchet MS" w:hAnsi="Trebuchet MS" w:cs="Calibri"/>
+                          <w:rFonts w:cs="Calibri"/>
                           <w:color w:val="000000"/>
-                          <w:sz w:val="24"/>
-                          <w:szCs w:val="24"/>
                           <w:shd w:val="clear" w:color="auto" w:fill="FFFFFF"/>
                         </w:rPr>
                         <w:t xml:space="preserve"> </w:t>
                       </w:r>
                       <w:r>
                         <w:rPr>
-                          <w:rFonts w:ascii="Trebuchet MS" w:hAnsi="Trebuchet MS" w:cs="Calibri"/>
+                          <w:rFonts w:cs="Calibri"/>
                           <w:color w:val="000000"/>
-                          <w:sz w:val="24"/>
-                          <w:szCs w:val="24"/>
                           <w:shd w:val="clear" w:color="auto" w:fill="FFFFFF"/>
                         </w:rPr>
                         <w:t>AB</w:t>
                       </w:r>
                       <w:r>
                         <w:rPr>
-                          <w:rFonts w:ascii="Trebuchet MS" w:hAnsi="Trebuchet MS" w:cs="Calibri"/>
+                          <w:rFonts w:cs="Calibri"/>
                           <w:color w:val="000000"/>
-                          <w:sz w:val="24"/>
-                          <w:szCs w:val="24"/>
                           <w:shd w:val="clear" w:color="auto" w:fill="FFFFFF"/>
                         </w:rPr>
                         <w:t>0495260</w:t>
                       </w:r>
                     </w:p>
                     <w:p>
-                      <w:pPr>
-                        <w:jc w:val="both"/>
-                        <w:rPr>
-                          <w:rFonts w:ascii="Trebuchet MS" w:hAnsi="Trebuchet MS" w:cs="Arial"/>
-                          <w:sz w:val="22"/>
-                          <w:szCs w:val="22"/>
-                        </w:rPr>
-                      </w:pPr>
                       <w:r>
-                        <w:rPr>
-                          <w:rFonts w:ascii="Trebuchet MS" w:hAnsi="Trebuchet MS" w:cs="Arial"/>
-                          <w:sz w:val="22"/>
-                          <w:szCs w:val="22"/>
-                        </w:rPr>
                         <w:t xml:space="preserve">Let Ref:      </w:t>
                       </w:r>
                       <w:r>
                         <w:rPr>
-                          <w:rFonts w:ascii="Trebuchet MS" w:hAnsi="Trebuchet MS" w:cs="Calibri"/>
+                          <w:rFonts w:cs="Calibri"/>
                           <w:color w:val="000000"/>
-                          <w:sz w:val="22"/>
-                          <w:szCs w:val="22"/>
                           <w:lang w:eastAsia="en-GB"/>
                         </w:rPr>
                         <w:t>NDSLG1</w:t>
                       </w:r>
                     </w:p>
                     <w:p>
-                      <w:pPr>
-                        <w:jc w:val="both"/>
-                        <w:rPr>
-                          <w:rFonts w:ascii="Trebuchet MS" w:hAnsi="Trebuchet MS" w:cs="Arial"/>
-                          <w:sz w:val="22"/>
-                          <w:szCs w:val="22"/>
-                        </w:rPr>
-                      </w:pPr>
                       <w:r>
-                        <w:rPr>
-                          <w:rFonts w:ascii="Trebuchet MS" w:hAnsi="Trebuchet MS" w:cs="Arial"/>
-                          <w:sz w:val="22"/>
-                          <w:szCs w:val="22"/>
-                        </w:rPr>
-                        <w:t xml:space="preserve">Your Ref:    FED  </w:t>
+                        <w:t>Your Ref:    FED</w:t>
                       </w:r>
                     </w:p>
-                    <w:p>
-                      <w:pPr>
-                        <w:jc w:val="both"/>
-                        <w:rPr>
-                          <w:rFonts w:ascii="Trebuchet MS" w:hAnsi="Trebuchet MS" w:cs="Arial"/>
-                          <w:sz w:val="22"/>
-                          <w:szCs w:val="22"/>
-                        </w:rPr>
-                      </w:pPr>
-                    </w:p>
-                    <w:p>
-                      <w:pPr>
-                        <w:jc w:val="both"/>
-                      </w:pPr>
-                    </w:p>
+                    <w:p/>
+                    <w:p/>
                   </w:txbxContent>
                 </v:textbox>
+                <w10:wrap anchorx="page"/>
               </v:shape>
             </w:pict>
           </mc:Fallback>
@@ -396,1220 +266,482 @@
         </w:drawing>
       </w:r>
     </w:p>
+    <w:p/>
+    <w:p/>
     <w:p>
-      <w:pPr>
-        <w:jc w:val="both"/>
-        <w:rPr>
-          <w:rFonts w:ascii="Trebuchet MS" w:hAnsi="Trebuchet MS" w:cs="Arial"/>
-          <w:sz w:val="22"/>
-          <w:szCs w:val="22"/>
-        </w:rPr>
-      </w:pPr>
+      <w:r>
+        <w:tab/>
+      </w:r>
+    </w:p>
+    <w:p/>
+    <w:p>
+      <w:pPr>
+        <w:rPr>
+          <w:lang w:eastAsia="en-GB"/>
+        </w:rPr>
+      </w:pPr>
+      <w:r>
+        <w:rPr>
+          <w:lang w:eastAsia="en-GB"/>
+        </w:rPr>
+        <w:t>{{</w:t>
+      </w:r>
+      <w:r>
+        <w:rPr>
+          <w:lang w:eastAsia="en-GB"/>
+        </w:rPr>
+        <w:t>ADDRESS_PLACEHOLDER</w:t>
+      </w:r>
+      <w:r>
+        <w:rPr>
+          <w:lang w:eastAsia="en-GB"/>
+        </w:rPr>
+        <w:t>}}</w:t>
+      </w:r>
+    </w:p>
+    <w:p/>
+    <w:p>
+      <w:r>
+        <w:tab/>
+      </w:r>
+      <w:r>
+        <w:tab/>
+      </w:r>
+      <w:r>
+        <w:tab/>
+      </w:r>
+      <w:r>
+        <w:tab/>
+      </w:r>
+      <w:r>
+        <w:tab/>
+      </w:r>
+      <w:r>
+        <w:tab/>
+      </w:r>
+      <w:r>
+        <w:tab/>
+      </w:r>
+      <w:r>
+        <w:tab/>
+      </w:r>
+      <w:r>
+        <w:tab/>
+      </w:r>
+      <w:r>
+        <w:tab/>
+      </w:r>
+      <w:r>
+        <w:tab/>
+        <w:t xml:space="preserve">   </w:t>
+      </w:r>
+    </w:p>
+    <w:p/>
+    <w:p/>
+    <w:p>
+      <w:r>
+        <w:tab/>
+      </w:r>
+      <w:r>
+        <w:tab/>
+      </w:r>
+      <w:r>
+        <w:tab/>
+      </w:r>
+      <w:r>
+        <w:tab/>
+      </w:r>
+      <w:r>
+        <w:tab/>
+      </w:r>
+      <w:r>
+        <w:tab/>
+      </w:r>
+      <w:r>
+        <w:tab/>
+      </w:r>
+      <w:r>
+        <w:tab/>
+      </w:r>
+      <w:r>
+        <w:tab/>
+      </w:r>
+      <w:r>
+        <w:tab/>
+      </w:r>
     </w:p>
     <w:p>
       <w:pPr>
-        <w:jc w:val="both"/>
-        <w:rPr>
-          <w:rFonts w:ascii="Trebuchet MS" w:hAnsi="Trebuchet MS" w:cs="Arial"/>
-          <w:sz w:val="22"/>
-          <w:szCs w:val="22"/>
-        </w:rPr>
-      </w:pPr>
+        <w:jc w:val="right"/>
+      </w:pPr>
+      <w:r>
+        <w:t>{{DATE_PLACEHOLDER}}</w:t>
+      </w:r>
+    </w:p>
+    <w:p/>
+    <w:p>
+      <w:r>
+        <w:t xml:space="preserve">          </w:t>
+      </w:r>
     </w:p>
     <w:p>
-      <w:pPr>
-        <w:tabs>
-          <w:tab w:val="left" w:pos="900"/>
-        </w:tabs>
-        <w:jc w:val="both"/>
-        <w:rPr>
-          <w:rFonts w:ascii="Trebuchet MS" w:hAnsi="Trebuchet MS" w:cs="Arial"/>
-          <w:sz w:val="22"/>
-          <w:szCs w:val="22"/>
-        </w:rPr>
-      </w:pPr>
-      <w:r>
-        <w:rPr>
-          <w:rFonts w:ascii="Trebuchet MS" w:hAnsi="Trebuchet MS" w:cs="Arial"/>
-          <w:sz w:val="22"/>
-          <w:szCs w:val="22"/>
-        </w:rPr>
-        <w:tab/>
+      <w:r>
+        <w:t xml:space="preserve">Dear </w:t>
+      </w:r>
+      <w:r>
+        <w:t>{{</w:t>
+      </w:r>
+      <w:r>
+        <w:t>NAME_PLACEHOLDER</w:t>
+      </w:r>
+      <w:r>
+        <w:t>}}</w:t>
+      </w:r>
+      <w:r>
+        <w:t>,</w:t>
       </w:r>
     </w:p>
     <w:p>
-      <w:pPr>
-        <w:jc w:val="both"/>
-        <w:rPr>
-          <w:rFonts w:ascii="Trebuchet MS" w:hAnsi="Trebuchet MS" w:cs="Arial"/>
-          <w:sz w:val="22"/>
-          <w:szCs w:val="22"/>
-        </w:rPr>
-      </w:pPr>
+      <w:r>
+        <w:fldChar w:fldCharType="begin"/>
+      </w:r>
+      <w:r>
+        <w:instrText xml:space="preserve"> MERGEFIELD "CorrName2" </w:instrText>
+      </w:r>
+      <w:r>
+        <w:fldChar w:fldCharType="separate"/>
+      </w:r>
+      <w:r>
+        <w:fldChar w:fldCharType="end"/>
+      </w:r>
+    </w:p>
+    <w:p/>
+    <w:p>
+      <w:pPr>
+        <w:jc w:val="center"/>
+        <w:rPr>
+          <w:b/>
+          <w:bCs/>
+          <w:color w:val="00B050"/>
+          <w:sz w:val="28"/>
+          <w:szCs w:val="28"/>
+          <w:u w:val="single"/>
+        </w:rPr>
+      </w:pPr>
+      <w:r>
+        <w:rPr>
+          <w:b/>
+          <w:bCs/>
+          <w:color w:val="00B050"/>
+          <w:sz w:val="28"/>
+          <w:szCs w:val="28"/>
+          <w:u w:val="single"/>
+        </w:rPr>
+        <w:t>Fire Risk Remedial safety works</w:t>
+      </w:r>
+      <w:r>
+        <w:rPr>
+          <w:b/>
+          <w:bCs/>
+          <w:color w:val="00B050"/>
+          <w:sz w:val="28"/>
+          <w:szCs w:val="28"/>
+          <w:u w:val="single"/>
+        </w:rPr>
+        <w:t xml:space="preserve"> </w:t>
+      </w:r>
+      <w:r>
+        <w:rPr>
+          <w:b/>
+          <w:bCs/>
+          <w:color w:val="00B050"/>
+          <w:sz w:val="28"/>
+          <w:szCs w:val="28"/>
+          <w:u w:val="single"/>
+        </w:rPr>
+        <w:t>–</w:t>
+      </w:r>
+      <w:r>
+        <w:rPr>
+          <w:b/>
+          <w:bCs/>
+          <w:color w:val="00B050"/>
+          <w:sz w:val="28"/>
+          <w:szCs w:val="28"/>
+          <w:u w:val="single"/>
+        </w:rPr>
+        <w:t xml:space="preserve"> </w:t>
+      </w:r>
+      <w:r>
+        <w:rPr>
+          <w:b/>
+          <w:bCs/>
+          <w:color w:val="00B050"/>
+          <w:sz w:val="28"/>
+          <w:szCs w:val="28"/>
+          <w:u w:val="single"/>
+        </w:rPr>
+        <w:t>NOTICE</w:t>
+      </w:r>
+    </w:p>
+    <w:p/>
+    <w:p>
+      <w:r>
+        <w:t xml:space="preserve"> </w:t>
+      </w:r>
+    </w:p>
+    <w:p/>
+    <w:p>
+      <w:r>
+        <w:t xml:space="preserve">Following a Fire Risk Assessment on </w:t>
+      </w:r>
+      <w:r>
+        <w:t>your</w:t>
+      </w:r>
+      <w:r>
+        <w:t xml:space="preserve"> building, we have identified that </w:t>
+      </w:r>
+      <w:r>
+        <w:t>your</w:t>
+      </w:r>
+      <w:r>
+        <w:t xml:space="preserve"> </w:t>
+      </w:r>
+      <w:r>
+        <w:t>flat front door needs to be repaired or replaced to ensure th</w:t>
+      </w:r>
+      <w:r>
+        <w:t>ere is</w:t>
+      </w:r>
+      <w:r>
+        <w:t xml:space="preserve"> a fully functioning and compliant fire door. The </w:t>
+      </w:r>
+      <w:r>
+        <w:t>purpose</w:t>
+      </w:r>
+      <w:r>
+        <w:t xml:space="preserve"> of a fire door is to save lives and stop the progress of fire in support of both you needing to escape and any firefighting activities.</w:t>
+      </w:r>
+    </w:p>
+    <w:p/>
+    <w:p>
+      <w:bookmarkStart w:id="0" w:name="_Hlk116049870"/>
+      <w:r>
+        <w:t>L</w:t>
+      </w:r>
+      <w:r>
+        <w:t>FS</w:t>
+      </w:r>
+      <w:r>
+        <w:t xml:space="preserve"> F</w:t>
+      </w:r>
+      <w:r>
+        <w:t>ire</w:t>
+      </w:r>
+      <w:r>
+        <w:t xml:space="preserve"> </w:t>
+      </w:r>
+      <w:r>
+        <w:t>are working in partnership with</w:t>
+      </w:r>
+      <w:r>
+        <w:t xml:space="preserve"> Abri Housing to replace </w:t>
+      </w:r>
+      <w:r>
+        <w:t>your</w:t>
+      </w:r>
+      <w:r>
+        <w:t xml:space="preserve"> front entrance door </w:t>
+      </w:r>
+      <w:r>
+        <w:t>to meet current regulation</w:t>
+      </w:r>
+      <w:r>
+        <w:t xml:space="preserve">. </w:t>
+      </w:r>
+    </w:p>
+    <w:bookmarkEnd w:id="0"/>
+    <w:p/>
+    <w:p>
+      <w:r>
+        <w:t>This door has been manufactured and is ready to be installed, please call us to book an appointment</w:t>
+      </w:r>
+      <w:r>
+        <w:t xml:space="preserve">. </w:t>
+      </w:r>
+      <w:r>
+        <w:t xml:space="preserve"> </w:t>
+      </w:r>
+      <w:bookmarkStart w:id="1" w:name="_Hlk116050272"/>
+      <w:r>
+        <w:t>Please contact us via phone or email</w:t>
+      </w:r>
+      <w:r>
+        <w:t>:</w:t>
+      </w:r>
+      <w:r>
+        <w:t xml:space="preserve"> </w:t>
+      </w:r>
+      <w:r>
+        <w:t xml:space="preserve"> </w:t>
+      </w:r>
+      <w:r>
+        <w:t>02</w:t>
+      </w:r>
+      <w:r>
+        <w:t>0</w:t>
+      </w:r>
+      <w:r>
+        <w:t xml:space="preserve"> 7</w:t>
+      </w:r>
+      <w:r>
+        <w:t>237 0958</w:t>
+      </w:r>
+      <w:r>
+        <w:t xml:space="preserve">  </w:t>
+      </w:r>
+      <w:r>
+        <w:t xml:space="preserve"> </w:t>
+      </w:r>
+      <w:r>
+        <w:t>joseph.runsewe</w:t>
+      </w:r>
+      <w:r>
+        <w:t>@lfsfire.co.uk</w:t>
+      </w:r>
     </w:p>
     <w:p>
-      <w:pPr>
-        <w:jc w:val="both"/>
-        <w:rPr>
-          <w:rFonts w:ascii="Trebuchet MS" w:hAnsi="Trebuchet MS" w:cs="Arial"/>
-          <w:sz w:val="22"/>
-          <w:szCs w:val="22"/>
+      <w:r>
+        <w:t xml:space="preserve">    </w:t>
+      </w:r>
+    </w:p>
+    <w:bookmarkEnd w:id="1"/>
+    <w:p/>
+    <w:p/>
+    <w:p>
+      <w:r>
+        <w:t xml:space="preserve">Yours sincerely, </w:t>
+      </w:r>
+    </w:p>
+    <w:p/>
+    <w:p/>
+    <w:p/>
+    <w:p>
+      <w:pPr>
+        <w:rPr>
+          <w:lang w:val="en-US"/>
         </w:rPr>
       </w:pPr>
     </w:p>
     <w:p>
       <w:pPr>
-        <w:pStyle w:val="Default"/>
-      </w:pPr>
+        <w:rPr>
+          <w:lang w:val="en-US"/>
+        </w:rPr>
+      </w:pPr>
+      <w:r>
+        <w:rPr>
+          <w:lang w:val="en-US"/>
+        </w:rPr>
+        <w:t>Joseph Runsewe</w:t>
+      </w:r>
+      <w:r>
+        <w:rPr>
+          <w:lang w:val="en-US"/>
+        </w:rPr>
+        <w:t xml:space="preserve">, </w:t>
+      </w:r>
+      <w:r>
+        <w:rPr>
+          <w:lang w:val="en-US"/>
+        </w:rPr>
+        <w:t>Project Co-</w:t>
+      </w:r>
+      <w:proofErr w:type="spellStart"/>
+      <w:r>
+        <w:rPr>
+          <w:lang w:val="en-US"/>
+        </w:rPr>
+        <w:t>ordinator</w:t>
+      </w:r>
+      <w:proofErr w:type="spellEnd"/>
+      <w:r>
+        <w:rPr>
+          <w:lang w:val="en-US"/>
+        </w:rPr>
+        <w:t xml:space="preserve"> </w:t>
+      </w:r>
+      <w:proofErr w:type="spellStart"/>
+      <w:r>
+        <w:rPr>
+          <w:lang w:val="en-US"/>
+        </w:rPr>
+        <w:t>Lfs</w:t>
+      </w:r>
+      <w:proofErr w:type="spellEnd"/>
+      <w:r>
+        <w:rPr>
+          <w:lang w:val="en-US"/>
+        </w:rPr>
+        <w:t xml:space="preserve"> on behalf of</w:t>
+      </w:r>
     </w:p>
     <w:p>
       <w:pPr>
-        <w:pStyle w:val="Default"/>
-        <w:rPr>
-          <w:rFonts w:ascii="Calibri" w:hAnsi="Calibri" w:cs="Calibri"/>
-          <w:shd w:val="clear" w:color="auto" w:fill="FFFFFF"/>
+        <w:rPr>
+          <w:lang w:val="en-US"/>
         </w:rPr>
       </w:pPr>
     </w:p>
     <w:p>
       <w:pPr>
-        <w:jc w:val="both"/>
-        <w:rPr>
-          <w:rFonts w:ascii="Calibri" w:hAnsi="Calibri" w:cs="Calibri"/>
-          <w:sz w:val="24"/>
-          <w:szCs w:val="24"/>
-          <w:lang w:eastAsia="en-GB"/>
-        </w:rPr>
-      </w:pPr>
-      <w:r>
-        <w:rPr>
-          <w:rFonts w:ascii="Calibri" w:hAnsi="Calibri" w:cs="Calibri"/>
-          <w:sz w:val="24"/>
-          <w:szCs w:val="24"/>
-          <w:lang w:eastAsia="en-GB"/>
-        </w:rPr>
-        <w:t>{{</w:t>
-      </w:r>
-      <w:r>
-        <w:rPr>
-          <w:rFonts w:ascii="Calibri" w:hAnsi="Calibri" w:cs="Calibri"/>
-          <w:sz w:val="24"/>
-          <w:szCs w:val="24"/>
-          <w:lang w:eastAsia="en-GB"/>
-        </w:rPr>
-        <w:t>ADDRESS_PLACEHOLDER</w:t>
-      </w:r>
-      <w:r>
-        <w:rPr>
-          <w:rFonts w:ascii="Calibri" w:hAnsi="Calibri" w:cs="Calibri"/>
-          <w:sz w:val="24"/>
-          <w:szCs w:val="24"/>
-          <w:lang w:eastAsia="en-GB"/>
-        </w:rPr>
-        <w:t>}}</w:t>
+        <w:rPr>
+          <w:lang w:val="en-US"/>
+        </w:rPr>
+      </w:pPr>
+      <w:r>
+        <w:rPr>
+          <w:lang w:val="en-US"/>
+        </w:rPr>
+        <w:t>FRA Team</w:t>
       </w:r>
     </w:p>
     <w:p>
       <w:pPr>
-        <w:jc w:val="both"/>
-        <w:rPr>
-          <w:rFonts w:ascii="Trebuchet MS" w:hAnsi="Trebuchet MS" w:cs="Arial"/>
-          <w:sz w:val="22"/>
-          <w:szCs w:val="22"/>
-        </w:rPr>
-      </w:pPr>
+        <w:rPr>
+          <w:lang w:val="en-US"/>
+        </w:rPr>
+      </w:pPr>
+      <w:r>
+        <w:rPr>
+          <w:lang w:val="en-US"/>
+        </w:rPr>
+        <w:t xml:space="preserve">Direct Dial: </w:t>
+      </w:r>
+      <w:r>
+        <w:rPr>
+          <w:lang w:val="en-US"/>
+        </w:rPr>
+        <w:t>0300 123 1567</w:t>
+      </w:r>
     </w:p>
     <w:p>
       <w:pPr>
-        <w:jc w:val="both"/>
-        <w:rPr>
-          <w:rFonts w:ascii="Trebuchet MS" w:hAnsi="Trebuchet MS" w:cs="Arial"/>
-          <w:sz w:val="22"/>
-          <w:szCs w:val="22"/>
-        </w:rPr>
-      </w:pPr>
-      <w:r>
-        <w:rPr>
-          <w:rFonts w:ascii="Trebuchet MS" w:hAnsi="Trebuchet MS" w:cs="Arial"/>
-          <w:sz w:val="22"/>
-          <w:szCs w:val="22"/>
-        </w:rPr>
-        <w:tab/>
-      </w:r>
-      <w:r>
-        <w:rPr>
-          <w:rFonts w:ascii="Trebuchet MS" w:hAnsi="Trebuchet MS" w:cs="Arial"/>
-          <w:sz w:val="22"/>
-          <w:szCs w:val="22"/>
-        </w:rPr>
-        <w:tab/>
-      </w:r>
-      <w:r>
-        <w:rPr>
-          <w:rFonts w:ascii="Trebuchet MS" w:hAnsi="Trebuchet MS" w:cs="Arial"/>
-          <w:sz w:val="22"/>
-          <w:szCs w:val="22"/>
-        </w:rPr>
-        <w:tab/>
-      </w:r>
-      <w:r>
-        <w:rPr>
-          <w:rFonts w:ascii="Trebuchet MS" w:hAnsi="Trebuchet MS" w:cs="Arial"/>
-          <w:sz w:val="22"/>
-          <w:szCs w:val="22"/>
-        </w:rPr>
-        <w:tab/>
-      </w:r>
-      <w:r>
-        <w:rPr>
-          <w:rFonts w:ascii="Trebuchet MS" w:hAnsi="Trebuchet MS" w:cs="Arial"/>
-          <w:sz w:val="22"/>
-          <w:szCs w:val="22"/>
-        </w:rPr>
-        <w:tab/>
-      </w:r>
-      <w:r>
-        <w:rPr>
-          <w:rFonts w:ascii="Trebuchet MS" w:hAnsi="Trebuchet MS" w:cs="Arial"/>
-          <w:sz w:val="22"/>
-          <w:szCs w:val="22"/>
-        </w:rPr>
-        <w:tab/>
-      </w:r>
-      <w:r>
-        <w:rPr>
-          <w:rFonts w:ascii="Trebuchet MS" w:hAnsi="Trebuchet MS" w:cs="Arial"/>
-          <w:sz w:val="22"/>
-          <w:szCs w:val="22"/>
-        </w:rPr>
-        <w:tab/>
-      </w:r>
-      <w:r>
-        <w:rPr>
-          <w:rFonts w:ascii="Trebuchet MS" w:hAnsi="Trebuchet MS" w:cs="Arial"/>
-          <w:sz w:val="22"/>
-          <w:szCs w:val="22"/>
-        </w:rPr>
-        <w:tab/>
-      </w:r>
-      <w:r>
-        <w:rPr>
-          <w:rFonts w:ascii="Trebuchet MS" w:hAnsi="Trebuchet MS" w:cs="Arial"/>
-          <w:sz w:val="22"/>
-          <w:szCs w:val="22"/>
-        </w:rPr>
-        <w:tab/>
-      </w:r>
-      <w:r>
-        <w:rPr>
-          <w:rFonts w:ascii="Trebuchet MS" w:hAnsi="Trebuchet MS" w:cs="Arial"/>
-          <w:sz w:val="22"/>
-          <w:szCs w:val="22"/>
-        </w:rPr>
-        <w:tab/>
-      </w:r>
-      <w:r>
-        <w:rPr>
-          <w:rFonts w:ascii="Trebuchet MS" w:hAnsi="Trebuchet MS" w:cs="Arial"/>
-          <w:sz w:val="22"/>
-          <w:szCs w:val="22"/>
-        </w:rPr>
-        <w:tab/>
-        <w:t xml:space="preserve">   </w:t>
-      </w:r>
-    </w:p>
-    <w:p>
-      <w:pPr>
-        <w:jc w:val="both"/>
-        <w:rPr>
-          <w:rFonts w:ascii="Trebuchet MS" w:hAnsi="Trebuchet MS" w:cs="Arial"/>
-          <w:sz w:val="22"/>
-          <w:szCs w:val="22"/>
-        </w:rPr>
-      </w:pPr>
-    </w:p>
-    <w:p>
-      <w:pPr>
-        <w:jc w:val="both"/>
-        <w:rPr>
-          <w:rFonts w:ascii="Trebuchet MS" w:hAnsi="Trebuchet MS" w:cs="Arial"/>
-          <w:sz w:val="22"/>
-          <w:szCs w:val="22"/>
-        </w:rPr>
-      </w:pPr>
-    </w:p>
-    <w:p>
-      <w:pPr>
-        <w:jc w:val="both"/>
-        <w:rPr>
-          <w:rFonts w:ascii="Trebuchet MS" w:hAnsi="Trebuchet MS" w:cs="Arial"/>
-          <w:sz w:val="22"/>
-          <w:szCs w:val="22"/>
-        </w:rPr>
-      </w:pPr>
-      <w:r>
-        <w:rPr>
-          <w:rFonts w:ascii="Trebuchet MS" w:hAnsi="Trebuchet MS" w:cs="Arial"/>
-          <w:sz w:val="22"/>
-          <w:szCs w:val="22"/>
-        </w:rPr>
-        <w:tab/>
-      </w:r>
-      <w:r>
-        <w:rPr>
-          <w:rFonts w:ascii="Trebuchet MS" w:hAnsi="Trebuchet MS" w:cs="Arial"/>
-          <w:sz w:val="22"/>
-          <w:szCs w:val="22"/>
-        </w:rPr>
-        <w:tab/>
-      </w:r>
-      <w:r>
-        <w:rPr>
-          <w:rFonts w:ascii="Trebuchet MS" w:hAnsi="Trebuchet MS" w:cs="Arial"/>
-          <w:sz w:val="22"/>
-          <w:szCs w:val="22"/>
-        </w:rPr>
-        <w:tab/>
-      </w:r>
-      <w:r>
-        <w:rPr>
-          <w:rFonts w:ascii="Trebuchet MS" w:hAnsi="Trebuchet MS" w:cs="Arial"/>
-          <w:sz w:val="22"/>
-          <w:szCs w:val="22"/>
-        </w:rPr>
-        <w:tab/>
-      </w:r>
-      <w:r>
-        <w:rPr>
-          <w:rFonts w:ascii="Trebuchet MS" w:hAnsi="Trebuchet MS" w:cs="Arial"/>
-          <w:sz w:val="22"/>
-          <w:szCs w:val="22"/>
-        </w:rPr>
-        <w:tab/>
-      </w:r>
-      <w:r>
-        <w:rPr>
-          <w:rFonts w:ascii="Trebuchet MS" w:hAnsi="Trebuchet MS" w:cs="Arial"/>
-          <w:sz w:val="22"/>
-          <w:szCs w:val="22"/>
-        </w:rPr>
-        <w:tab/>
-      </w:r>
-      <w:r>
-        <w:rPr>
-          <w:rFonts w:ascii="Trebuchet MS" w:hAnsi="Trebuchet MS" w:cs="Arial"/>
-          <w:sz w:val="22"/>
-          <w:szCs w:val="22"/>
-        </w:rPr>
-        <w:tab/>
-      </w:r>
-      <w:r>
-        <w:rPr>
-          <w:rFonts w:ascii="Trebuchet MS" w:hAnsi="Trebuchet MS" w:cs="Arial"/>
-          <w:sz w:val="22"/>
-          <w:szCs w:val="22"/>
-        </w:rPr>
-        <w:tab/>
-      </w:r>
-      <w:r>
-        <w:rPr>
-          <w:rFonts w:ascii="Trebuchet MS" w:hAnsi="Trebuchet MS" w:cs="Arial"/>
-          <w:sz w:val="22"/>
-          <w:szCs w:val="22"/>
-        </w:rPr>
-        <w:tab/>
-      </w:r>
-      <w:r>
-        <w:rPr>
-          <w:rFonts w:ascii="Trebuchet MS" w:hAnsi="Trebuchet MS" w:cs="Arial"/>
-          <w:sz w:val="22"/>
-          <w:szCs w:val="22"/>
-        </w:rPr>
-        <w:tab/>
-      </w:r>
-      <w:r>
-        <w:rPr>
-          <w:rFonts w:ascii="Trebuchet MS" w:hAnsi="Trebuchet MS" w:cs="Arial"/>
-          <w:sz w:val="22"/>
-          <w:szCs w:val="22"/>
-        </w:rPr>
-        <w:t>14</w:t>
-      </w:r>
-      <w:r>
-        <w:rPr>
-          <w:rFonts w:ascii="Trebuchet MS" w:hAnsi="Trebuchet MS" w:cs="Arial"/>
-          <w:sz w:val="22"/>
-          <w:szCs w:val="22"/>
-          <w:vertAlign w:val="superscript"/>
-        </w:rPr>
-        <w:t>th</w:t>
-      </w:r>
-      <w:r>
-        <w:rPr>
-          <w:rFonts w:ascii="Trebuchet MS" w:hAnsi="Trebuchet MS" w:cs="Arial"/>
-          <w:sz w:val="22"/>
-          <w:szCs w:val="22"/>
-        </w:rPr>
-        <w:t xml:space="preserve"> </w:t>
-      </w:r>
-      <w:r>
-        <w:rPr>
-          <w:rFonts w:ascii="Trebuchet MS" w:hAnsi="Trebuchet MS" w:cs="Arial"/>
-          <w:sz w:val="22"/>
-          <w:szCs w:val="22"/>
-        </w:rPr>
-        <w:t>May</w:t>
-      </w:r>
-      <w:r>
-        <w:rPr>
-          <w:rFonts w:ascii="Trebuchet MS" w:hAnsi="Trebuchet MS" w:cs="Arial"/>
-          <w:sz w:val="22"/>
-          <w:szCs w:val="22"/>
-        </w:rPr>
-        <w:t xml:space="preserve"> 2024</w:t>
-      </w:r>
-    </w:p>
-    <w:p>
-      <w:pPr>
-        <w:ind w:left="-426"/>
-        <w:jc w:val="both"/>
-        <w:rPr>
-          <w:rFonts w:ascii="Trebuchet MS" w:hAnsi="Trebuchet MS" w:cs="Arial"/>
-          <w:sz w:val="22"/>
-          <w:szCs w:val="22"/>
-        </w:rPr>
-      </w:pPr>
-    </w:p>
-    <w:p>
-      <w:pPr>
-        <w:ind w:left="-142"/>
-        <w:rPr>
-          <w:rFonts w:ascii="Trebuchet MS" w:hAnsi="Trebuchet MS" w:cs="Arial"/>
-          <w:sz w:val="22"/>
-          <w:szCs w:val="22"/>
-        </w:rPr>
-      </w:pPr>
-      <w:r>
-        <w:rPr>
-          <w:rFonts w:ascii="Trebuchet MS" w:hAnsi="Trebuchet MS" w:cs="Arial"/>
-          <w:sz w:val="22"/>
-          <w:szCs w:val="22"/>
-        </w:rPr>
-        <w:t xml:space="preserve">          </w:t>
-      </w:r>
-    </w:p>
-    <w:p>
-      <w:pPr>
-        <w:pStyle w:val="Header"/>
-        <w:ind w:right="707"/>
-        <w:rPr>
-          <w:rFonts w:ascii="Trebuchet MS" w:hAnsi="Trebuchet MS" w:cs="Arial"/>
-          <w:sz w:val="22"/>
-          <w:szCs w:val="22"/>
-        </w:rPr>
-      </w:pPr>
-    </w:p>
-    <w:p>
-      <w:pPr>
-        <w:ind w:left="-284" w:right="-46" w:hanging="142"/>
-        <w:jc w:val="both"/>
-        <w:rPr>
-          <w:rFonts w:ascii="Trebuchet MS" w:hAnsi="Trebuchet MS" w:cs="Arial"/>
-          <w:sz w:val="22"/>
-          <w:szCs w:val="22"/>
-        </w:rPr>
-      </w:pPr>
-      <w:r>
-        <w:rPr>
-          <w:rFonts w:ascii="Trebuchet MS" w:hAnsi="Trebuchet MS" w:cs="Arial"/>
-          <w:sz w:val="22"/>
-          <w:szCs w:val="22"/>
-        </w:rPr>
-        <w:t xml:space="preserve">Dear </w:t>
-      </w:r>
-      <w:r>
-        <w:rPr>
-          <w:rFonts w:ascii="Trebuchet MS" w:hAnsi="Trebuchet MS" w:cs="Arial"/>
-          <w:sz w:val="22"/>
-          <w:szCs w:val="22"/>
-        </w:rPr>
-        <w:t>{{</w:t>
-      </w:r>
-      <w:r>
-        <w:rPr>
-          <w:rFonts w:ascii="Trebuchet MS" w:hAnsi="Trebuchet MS" w:cs="Arial"/>
-          <w:sz w:val="22"/>
-          <w:szCs w:val="22"/>
-        </w:rPr>
-        <w:t>NAME_PLACEHOLDER</w:t>
-      </w:r>
-      <w:r>
-        <w:rPr>
-          <w:rFonts w:ascii="Trebuchet MS" w:hAnsi="Trebuchet MS" w:cs="Arial"/>
-          <w:sz w:val="22"/>
-          <w:szCs w:val="22"/>
-        </w:rPr>
-        <w:t>}}</w:t>
-      </w:r>
-      <w:r>
-        <w:rPr>
-          <w:rFonts w:ascii="Trebuchet MS" w:hAnsi="Trebuchet MS" w:cs="Arial"/>
-          <w:sz w:val="22"/>
-          <w:szCs w:val="22"/>
-        </w:rPr>
-        <w:fldChar w:fldCharType="begin"/>
-      </w:r>
-      <w:r>
-        <w:rPr>
-          <w:rFonts w:ascii="Trebuchet MS" w:hAnsi="Trebuchet MS" w:cs="Arial"/>
-          <w:sz w:val="22"/>
-          <w:szCs w:val="22"/>
-        </w:rPr>
-        <w:instrText xml:space="preserve"> MERGEFIELD "CorrName2" </w:instrText>
-      </w:r>
-      <w:r>
-        <w:rPr>
-          <w:rFonts w:ascii="Trebuchet MS" w:hAnsi="Trebuchet MS" w:cs="Arial"/>
-          <w:sz w:val="22"/>
-          <w:szCs w:val="22"/>
-        </w:rPr>
-        <w:fldChar w:fldCharType="separate"/>
-      </w:r>
-      <w:r>
-        <w:rPr>
-          <w:rFonts w:ascii="Trebuchet MS" w:hAnsi="Trebuchet MS" w:cs="Arial"/>
-          <w:sz w:val="22"/>
-          <w:szCs w:val="22"/>
-        </w:rPr>
-        <w:fldChar w:fldCharType="end"/>
-      </w:r>
-    </w:p>
-    <w:p>
-      <w:pPr>
-        <w:ind w:left="-284" w:right="-46" w:hanging="142"/>
-        <w:jc w:val="both"/>
-        <w:rPr>
-          <w:rFonts w:ascii="Trebuchet MS" w:hAnsi="Trebuchet MS" w:cs="Arial"/>
-          <w:sz w:val="22"/>
-          <w:szCs w:val="22"/>
-        </w:rPr>
-      </w:pPr>
-    </w:p>
-    <w:p>
-      <w:pPr>
-        <w:jc w:val="center"/>
-        <w:rPr>
-          <w:rFonts w:ascii="Trebuchet MS" w:hAnsi="Trebuchet MS" w:cs="Arial"/>
-          <w:b/>
-          <w:color w:val="00B050"/>
-          <w:sz w:val="32"/>
-          <w:szCs w:val="32"/>
-          <w:u w:val="single"/>
-        </w:rPr>
-      </w:pPr>
-      <w:r>
-        <w:rPr>
-          <w:rFonts w:ascii="Trebuchet MS" w:hAnsi="Trebuchet MS" w:cs="Arial"/>
-          <w:b/>
-          <w:color w:val="00B050"/>
-          <w:sz w:val="32"/>
-          <w:szCs w:val="32"/>
-          <w:u w:val="single"/>
-        </w:rPr>
-        <w:t>Fire Risk Remedial safety works</w:t>
-      </w:r>
-      <w:r>
-        <w:rPr>
-          <w:rFonts w:ascii="Trebuchet MS" w:hAnsi="Trebuchet MS" w:cs="Arial"/>
-          <w:b/>
-          <w:color w:val="00B050"/>
-          <w:sz w:val="32"/>
-          <w:szCs w:val="32"/>
-          <w:u w:val="single"/>
-        </w:rPr>
-        <w:t xml:space="preserve"> </w:t>
-      </w:r>
-      <w:r>
-        <w:rPr>
-          <w:rFonts w:ascii="Trebuchet MS" w:hAnsi="Trebuchet MS" w:cs="Arial"/>
-          <w:b/>
-          <w:color w:val="00B050"/>
-          <w:sz w:val="32"/>
-          <w:szCs w:val="32"/>
-          <w:u w:val="single"/>
-        </w:rPr>
-        <w:t>–</w:t>
-      </w:r>
-      <w:r>
-        <w:rPr>
-          <w:rFonts w:ascii="Trebuchet MS" w:hAnsi="Trebuchet MS" w:cs="Arial"/>
-          <w:b/>
-          <w:color w:val="00B050"/>
-          <w:sz w:val="32"/>
-          <w:szCs w:val="32"/>
-          <w:u w:val="single"/>
-        </w:rPr>
-        <w:t xml:space="preserve"> </w:t>
-      </w:r>
-      <w:r>
-        <w:rPr>
-          <w:rFonts w:ascii="Trebuchet MS" w:hAnsi="Trebuchet MS" w:cs="Arial"/>
-          <w:b/>
-          <w:color w:val="00B050"/>
-          <w:sz w:val="32"/>
-          <w:szCs w:val="32"/>
-          <w:u w:val="single"/>
-        </w:rPr>
-        <w:t>NOTICE</w:t>
-      </w:r>
-    </w:p>
-    <w:p>
-      <w:pPr>
-        <w:rPr>
-          <w:rFonts w:ascii="Trebuchet MS" w:hAnsi="Trebuchet MS" w:cs="Arial"/>
-          <w:sz w:val="22"/>
-          <w:szCs w:val="22"/>
-        </w:rPr>
-      </w:pPr>
-      <w:r>
-        <w:rPr>
-          <w:rFonts w:ascii="Trebuchet MS" w:hAnsi="Trebuchet MS" w:cs="Arial"/>
-          <w:sz w:val="22"/>
-          <w:szCs w:val="22"/>
-        </w:rPr>
-        <w:t xml:space="preserve"> </w:t>
-      </w:r>
-    </w:p>
-    <w:p>
-      <w:pPr>
-        <w:rPr>
-          <w:rFonts w:ascii="Trebuchet MS" w:hAnsi="Trebuchet MS" w:cs="Arial"/>
-          <w:b/>
-          <w:sz w:val="22"/>
-          <w:szCs w:val="22"/>
-        </w:rPr>
-      </w:pPr>
-    </w:p>
-    <w:p>
-      <w:pPr>
-        <w:rPr>
-          <w:rFonts w:ascii="Trebuchet MS" w:hAnsi="Trebuchet MS" w:cs="Arial"/>
-          <w:sz w:val="22"/>
-          <w:szCs w:val="22"/>
-        </w:rPr>
-      </w:pPr>
-      <w:r>
-        <w:rPr>
-          <w:rFonts w:ascii="Trebuchet MS" w:hAnsi="Trebuchet MS" w:cs="Arial"/>
-          <w:sz w:val="22"/>
-          <w:szCs w:val="22"/>
-        </w:rPr>
-        <w:t xml:space="preserve">Following a Fire Risk Assessment on </w:t>
-      </w:r>
-      <w:r>
-        <w:rPr>
-          <w:rFonts w:ascii="Trebuchet MS" w:hAnsi="Trebuchet MS" w:cs="Arial"/>
-          <w:sz w:val="22"/>
-          <w:szCs w:val="22"/>
-        </w:rPr>
-        <w:t>your</w:t>
-      </w:r>
-      <w:r>
-        <w:rPr>
-          <w:rFonts w:ascii="Trebuchet MS" w:hAnsi="Trebuchet MS" w:cs="Arial"/>
-          <w:sz w:val="22"/>
-          <w:szCs w:val="22"/>
-        </w:rPr>
-        <w:t xml:space="preserve"> building, we have identified that </w:t>
-      </w:r>
-      <w:r>
-        <w:rPr>
-          <w:rFonts w:ascii="Trebuchet MS" w:hAnsi="Trebuchet MS" w:cs="Arial"/>
-          <w:sz w:val="22"/>
-          <w:szCs w:val="22"/>
-        </w:rPr>
-        <w:t>your</w:t>
-      </w:r>
-      <w:r>
-        <w:rPr>
-          <w:rFonts w:ascii="Trebuchet MS" w:hAnsi="Trebuchet MS" w:cs="Arial"/>
-          <w:sz w:val="22"/>
-          <w:szCs w:val="22"/>
-        </w:rPr>
-        <w:t xml:space="preserve"> </w:t>
-      </w:r>
-      <w:r>
-        <w:rPr>
-          <w:rFonts w:ascii="Trebuchet MS" w:hAnsi="Trebuchet MS" w:cs="Arial"/>
-          <w:sz w:val="22"/>
-          <w:szCs w:val="22"/>
-        </w:rPr>
-        <w:t>flat front door needs to be repaired or replaced to ensure th</w:t>
-      </w:r>
-      <w:r>
-        <w:rPr>
-          <w:rFonts w:ascii="Trebuchet MS" w:hAnsi="Trebuchet MS" w:cs="Arial"/>
-          <w:sz w:val="22"/>
-          <w:szCs w:val="22"/>
-        </w:rPr>
-        <w:t>ere is</w:t>
-      </w:r>
-      <w:r>
-        <w:rPr>
-          <w:rFonts w:ascii="Trebuchet MS" w:hAnsi="Trebuchet MS" w:cs="Arial"/>
-          <w:sz w:val="22"/>
-          <w:szCs w:val="22"/>
-        </w:rPr>
-        <w:t xml:space="preserve"> a fully functioning and compliant fire door. The purpose of a fire door is to save lives and stop the progress of fire in support of both you needing to escape and any firefighting activities.</w:t>
-      </w:r>
-    </w:p>
-    <w:p>
-      <w:pPr>
-        <w:rPr>
-          <w:rFonts w:ascii="Trebuchet MS" w:hAnsi="Trebuchet MS" w:cs="Arial"/>
-          <w:sz w:val="22"/>
-          <w:szCs w:val="22"/>
-        </w:rPr>
-      </w:pPr>
-    </w:p>
-    <w:p>
-      <w:pPr>
-        <w:suppressAutoHyphens/>
-        <w:ind w:right="-46"/>
-        <w:rPr>
-          <w:rFonts w:ascii="Trebuchet MS" w:hAnsi="Trebuchet MS" w:cs="Arial"/>
-          <w:sz w:val="22"/>
-          <w:szCs w:val="22"/>
-        </w:rPr>
-      </w:pPr>
-      <w:bookmarkStart w:id="0" w:name="_Hlk116049870"/>
-      <w:r>
-        <w:rPr>
-          <w:rFonts w:ascii="Trebuchet MS" w:hAnsi="Trebuchet MS" w:cs="Arial"/>
-          <w:sz w:val="22"/>
-          <w:szCs w:val="22"/>
-        </w:rPr>
-        <w:t>L</w:t>
-      </w:r>
-      <w:r>
-        <w:rPr>
-          <w:rFonts w:ascii="Trebuchet MS" w:hAnsi="Trebuchet MS" w:cs="Arial"/>
-          <w:sz w:val="22"/>
-          <w:szCs w:val="22"/>
-        </w:rPr>
-        <w:t>FS</w:t>
-      </w:r>
-      <w:r>
-        <w:rPr>
-          <w:rFonts w:ascii="Trebuchet MS" w:hAnsi="Trebuchet MS" w:cs="Arial"/>
-          <w:sz w:val="22"/>
-          <w:szCs w:val="22"/>
-        </w:rPr>
-        <w:t xml:space="preserve"> F</w:t>
-      </w:r>
-      <w:r>
-        <w:rPr>
-          <w:rFonts w:ascii="Trebuchet MS" w:hAnsi="Trebuchet MS" w:cs="Arial"/>
-          <w:sz w:val="22"/>
-          <w:szCs w:val="22"/>
-        </w:rPr>
-        <w:t>ire</w:t>
-      </w:r>
-      <w:r>
-        <w:rPr>
-          <w:rFonts w:ascii="Trebuchet MS" w:hAnsi="Trebuchet MS" w:cs="Arial"/>
-          <w:sz w:val="22"/>
-          <w:szCs w:val="22"/>
-        </w:rPr>
-        <w:t xml:space="preserve"> </w:t>
-      </w:r>
-      <w:r>
-        <w:rPr>
-          <w:rFonts w:ascii="Trebuchet MS" w:hAnsi="Trebuchet MS" w:cs="Arial"/>
-          <w:sz w:val="22"/>
-          <w:szCs w:val="22"/>
-        </w:rPr>
-        <w:t>are working in partnership with</w:t>
-      </w:r>
-      <w:r>
-        <w:rPr>
-          <w:rFonts w:ascii="Trebuchet MS" w:hAnsi="Trebuchet MS" w:cs="Arial"/>
-          <w:sz w:val="22"/>
-          <w:szCs w:val="22"/>
-        </w:rPr>
-        <w:t xml:space="preserve"> Abri Housing to replace </w:t>
-      </w:r>
-      <w:r>
-        <w:rPr>
-          <w:rFonts w:ascii="Trebuchet MS" w:hAnsi="Trebuchet MS" w:cs="Arial"/>
-          <w:sz w:val="22"/>
-          <w:szCs w:val="22"/>
-        </w:rPr>
-        <w:t>your</w:t>
-      </w:r>
-      <w:r>
-        <w:rPr>
-          <w:rFonts w:ascii="Trebuchet MS" w:hAnsi="Trebuchet MS" w:cs="Arial"/>
-          <w:sz w:val="22"/>
-          <w:szCs w:val="22"/>
-        </w:rPr>
-        <w:t xml:space="preserve"> front entrance door </w:t>
-      </w:r>
-      <w:r>
-        <w:rPr>
-          <w:rFonts w:ascii="Trebuchet MS" w:hAnsi="Trebuchet MS" w:cs="Arial"/>
-          <w:sz w:val="22"/>
-          <w:szCs w:val="22"/>
-        </w:rPr>
-        <w:t>to meet current regulation</w:t>
-      </w:r>
-      <w:r>
-        <w:rPr>
-          <w:rFonts w:ascii="Trebuchet MS" w:hAnsi="Trebuchet MS" w:cs="Arial"/>
-          <w:sz w:val="22"/>
-          <w:szCs w:val="22"/>
-        </w:rPr>
-        <w:t xml:space="preserve">. </w:t>
-      </w:r>
-    </w:p>
-    <w:bookmarkEnd w:id="0"/>
-    <w:p>
-      <w:pPr>
-        <w:suppressAutoHyphens/>
-        <w:ind w:right="-46"/>
-        <w:rPr>
-          <w:rFonts w:ascii="Trebuchet MS" w:hAnsi="Trebuchet MS" w:cs="Arial"/>
-          <w:sz w:val="22"/>
-          <w:szCs w:val="22"/>
-        </w:rPr>
-      </w:pPr>
-    </w:p>
-    <w:p>
-      <w:pPr>
-        <w:suppressAutoHyphens/>
-        <w:ind w:right="-46"/>
-        <w:rPr>
-          <w:rFonts w:ascii="Trebuchet MS" w:hAnsi="Trebuchet MS" w:cs="Arial"/>
-          <w:sz w:val="22"/>
-          <w:szCs w:val="22"/>
-        </w:rPr>
-      </w:pPr>
-      <w:r>
-        <w:rPr>
-          <w:rFonts w:ascii="Trebuchet MS" w:hAnsi="Trebuchet MS" w:cs="Arial"/>
-          <w:sz w:val="22"/>
-          <w:szCs w:val="22"/>
-        </w:rPr>
-        <w:t>This door has been manufactured and is ready to be installed, please call us to book an appointment</w:t>
-      </w:r>
-      <w:r>
-        <w:rPr>
-          <w:rFonts w:ascii="Trebuchet MS" w:hAnsi="Trebuchet MS" w:cs="Arial"/>
-          <w:sz w:val="22"/>
-          <w:szCs w:val="22"/>
-        </w:rPr>
-        <w:t xml:space="preserve">. </w:t>
-      </w:r>
-      <w:r>
-        <w:rPr>
-          <w:rFonts w:ascii="Trebuchet MS" w:hAnsi="Trebuchet MS" w:cs="Arial"/>
-          <w:sz w:val="22"/>
-          <w:szCs w:val="22"/>
-        </w:rPr>
-        <w:t xml:space="preserve"> </w:t>
-      </w:r>
-      <w:bookmarkStart w:id="1" w:name="_Hlk116050272"/>
-      <w:r>
-        <w:rPr>
-          <w:rFonts w:ascii="Trebuchet MS" w:hAnsi="Trebuchet MS" w:cs="Arial"/>
-          <w:sz w:val="22"/>
-          <w:szCs w:val="22"/>
-        </w:rPr>
-        <w:t>Please contact us via phone or email</w:t>
-      </w:r>
-      <w:r>
-        <w:rPr>
-          <w:rFonts w:ascii="Trebuchet MS" w:hAnsi="Trebuchet MS" w:cs="Arial"/>
-          <w:sz w:val="22"/>
-          <w:szCs w:val="22"/>
-        </w:rPr>
-        <w:t>:</w:t>
-      </w:r>
-      <w:r>
-        <w:rPr>
-          <w:rFonts w:ascii="Trebuchet MS" w:hAnsi="Trebuchet MS" w:cs="Arial"/>
-          <w:sz w:val="22"/>
-          <w:szCs w:val="22"/>
-        </w:rPr>
-        <w:t xml:space="preserve"> </w:t>
-      </w:r>
-      <w:r>
-        <w:rPr>
-          <w:rFonts w:ascii="Trebuchet MS" w:hAnsi="Trebuchet MS" w:cs="Arial"/>
-          <w:sz w:val="22"/>
-          <w:szCs w:val="22"/>
-        </w:rPr>
-        <w:t xml:space="preserve"> </w:t>
-      </w:r>
-      <w:r>
-        <w:rPr>
-          <w:rFonts w:ascii="Trebuchet MS" w:hAnsi="Trebuchet MS" w:cs="Arial"/>
-          <w:sz w:val="22"/>
-          <w:szCs w:val="22"/>
-        </w:rPr>
-        <w:t>02</w:t>
-      </w:r>
-      <w:r>
-        <w:rPr>
-          <w:rFonts w:ascii="Trebuchet MS" w:hAnsi="Trebuchet MS" w:cs="Arial"/>
-          <w:sz w:val="22"/>
-          <w:szCs w:val="22"/>
-        </w:rPr>
-        <w:t>0</w:t>
-      </w:r>
-      <w:r>
-        <w:rPr>
-          <w:rFonts w:ascii="Trebuchet MS" w:hAnsi="Trebuchet MS" w:cs="Arial"/>
-          <w:sz w:val="22"/>
-          <w:szCs w:val="22"/>
-        </w:rPr>
-        <w:t xml:space="preserve"> 7</w:t>
-      </w:r>
-      <w:r>
-        <w:rPr>
-          <w:rFonts w:ascii="Trebuchet MS" w:hAnsi="Trebuchet MS" w:cs="Arial"/>
-          <w:sz w:val="22"/>
-          <w:szCs w:val="22"/>
-        </w:rPr>
-        <w:t>237 0958</w:t>
-      </w:r>
-      <w:r>
-        <w:rPr>
-          <w:rFonts w:ascii="Trebuchet MS" w:hAnsi="Trebuchet MS" w:cs="Arial"/>
-          <w:sz w:val="22"/>
-          <w:szCs w:val="22"/>
-        </w:rPr>
-        <w:t xml:space="preserve">  </w:t>
-      </w:r>
-      <w:r>
-        <w:rPr>
-          <w:rFonts w:ascii="Trebuchet MS" w:hAnsi="Trebuchet MS" w:cs="Arial"/>
-          <w:sz w:val="22"/>
-          <w:szCs w:val="22"/>
-        </w:rPr>
-        <w:t xml:space="preserve"> </w:t>
-      </w:r>
-      <w:r>
-        <w:rPr>
-          <w:rFonts w:ascii="Trebuchet MS" w:hAnsi="Trebuchet MS" w:cs="Arial"/>
-          <w:sz w:val="22"/>
-          <w:szCs w:val="22"/>
-        </w:rPr>
-        <w:t>joseph.runsewe</w:t>
-      </w:r>
-      <w:r>
-        <w:rPr>
-          <w:rFonts w:ascii="Trebuchet MS" w:hAnsi="Trebuchet MS" w:cs="Arial"/>
-          <w:sz w:val="22"/>
-          <w:szCs w:val="22"/>
-        </w:rPr>
-        <w:t>@lfsfire.co.uk</w:t>
-      </w:r>
-    </w:p>
-    <w:p>
-      <w:pPr>
-        <w:suppressAutoHyphens/>
-        <w:ind w:left="-284" w:right="-46" w:hanging="142"/>
-        <w:rPr>
-          <w:rFonts w:ascii="Trebuchet MS" w:hAnsi="Trebuchet MS" w:cs="Arial"/>
-          <w:sz w:val="22"/>
-          <w:szCs w:val="22"/>
-        </w:rPr>
-      </w:pPr>
-      <w:r>
-        <w:rPr>
-          <w:rFonts w:ascii="Trebuchet MS" w:hAnsi="Trebuchet MS" w:cs="Arial"/>
-          <w:sz w:val="22"/>
-          <w:szCs w:val="22"/>
-        </w:rPr>
-        <w:t xml:space="preserve">    </w:t>
-      </w:r>
-    </w:p>
-    <w:bookmarkEnd w:id="1"/>
-    <w:p>
-      <w:pPr>
-        <w:suppressAutoHyphens/>
-        <w:ind w:left="-284" w:right="-46" w:hanging="142"/>
-        <w:rPr>
-          <w:rFonts w:ascii="Trebuchet MS" w:hAnsi="Trebuchet MS" w:cs="Arial"/>
-          <w:sz w:val="22"/>
-          <w:szCs w:val="22"/>
-        </w:rPr>
-      </w:pPr>
-    </w:p>
-    <w:p>
-      <w:pPr>
-        <w:rPr>
-          <w:rFonts w:ascii="Trebuchet MS" w:hAnsi="Trebuchet MS" w:cs="Arial"/>
-          <w:sz w:val="24"/>
-          <w:szCs w:val="24"/>
-        </w:rPr>
-      </w:pPr>
-    </w:p>
-    <w:p>
-      <w:pPr>
-        <w:tabs>
-          <w:tab w:val="left" w:pos="4153"/>
-          <w:tab w:val="left" w:pos="8306"/>
-        </w:tabs>
-        <w:ind w:left="-284" w:right="-46" w:hanging="142"/>
-        <w:rPr>
-          <w:rFonts w:ascii="Trebuchet MS" w:hAnsi="Trebuchet MS" w:cs="Arial"/>
-          <w:color w:val="000000"/>
-          <w:sz w:val="22"/>
-          <w:szCs w:val="22"/>
-        </w:rPr>
-      </w:pPr>
-      <w:r>
-        <w:rPr>
-          <w:rFonts w:ascii="Trebuchet MS" w:hAnsi="Trebuchet MS" w:cs="Arial"/>
-          <w:color w:val="000000"/>
-          <w:sz w:val="22"/>
-          <w:szCs w:val="22"/>
-        </w:rPr>
-        <w:t xml:space="preserve">Yours sincerely, </w:t>
-      </w:r>
-    </w:p>
-    <w:p>
-      <w:pPr>
-        <w:tabs>
-          <w:tab w:val="left" w:pos="4153"/>
-          <w:tab w:val="left" w:pos="8306"/>
-        </w:tabs>
-        <w:ind w:left="-284" w:right="-46" w:hanging="142"/>
-        <w:rPr>
-          <w:rFonts w:ascii="Trebuchet MS" w:hAnsi="Trebuchet MS" w:cs="Arial"/>
-          <w:color w:val="000000"/>
-          <w:sz w:val="22"/>
-          <w:szCs w:val="22"/>
-        </w:rPr>
-      </w:pPr>
-    </w:p>
-    <w:p>
-      <w:pPr>
-        <w:tabs>
-          <w:tab w:val="left" w:pos="4153"/>
-          <w:tab w:val="left" w:pos="8306"/>
-        </w:tabs>
-        <w:ind w:left="-284" w:right="-46" w:hanging="142"/>
-        <w:rPr>
-          <w:rFonts w:ascii="Trebuchet MS" w:hAnsi="Trebuchet MS" w:cs="Arial"/>
-          <w:color w:val="000000"/>
-          <w:sz w:val="22"/>
-          <w:szCs w:val="22"/>
-        </w:rPr>
-      </w:pPr>
-    </w:p>
-    <w:p>
-      <w:pPr>
-        <w:tabs>
-          <w:tab w:val="left" w:pos="4153"/>
-          <w:tab w:val="left" w:pos="8306"/>
-        </w:tabs>
-        <w:ind w:left="-284" w:right="-46" w:hanging="142"/>
-        <w:rPr>
-          <w:rFonts w:ascii="Trebuchet MS" w:hAnsi="Trebuchet MS" w:cs="Arial"/>
-          <w:color w:val="000000"/>
-          <w:sz w:val="22"/>
-          <w:szCs w:val="22"/>
-        </w:rPr>
-      </w:pPr>
-    </w:p>
-    <w:p>
-      <w:pPr>
-        <w:suppressAutoHyphens/>
-        <w:ind w:right="-46"/>
-        <w:rPr>
-          <w:rFonts w:ascii="Trebuchet MS" w:hAnsi="Trebuchet MS" w:cs="Arial"/>
-          <w:bCs/>
-          <w:spacing w:val="-3"/>
-          <w:sz w:val="22"/>
-          <w:szCs w:val="22"/>
-          <w:lang w:val="en-US"/>
-        </w:rPr>
-      </w:pPr>
-    </w:p>
-    <w:p>
-      <w:pPr>
-        <w:suppressAutoHyphens/>
-        <w:ind w:right="-46"/>
-        <w:rPr>
-          <w:rFonts w:ascii="Trebuchet MS" w:hAnsi="Trebuchet MS" w:cs="Arial"/>
-          <w:bCs/>
-          <w:spacing w:val="-3"/>
-          <w:sz w:val="22"/>
-          <w:szCs w:val="22"/>
-          <w:lang w:val="en-US"/>
-        </w:rPr>
-      </w:pPr>
-      <w:r>
-        <w:rPr>
-          <w:rFonts w:ascii="Trebuchet MS" w:hAnsi="Trebuchet MS" w:cs="Arial"/>
-          <w:bCs/>
-          <w:spacing w:val="-3"/>
-          <w:sz w:val="22"/>
-          <w:szCs w:val="22"/>
-          <w:lang w:val="en-US"/>
-        </w:rPr>
-        <w:t>Joseph Runsewe</w:t>
-      </w:r>
-      <w:r>
-        <w:rPr>
-          <w:rFonts w:ascii="Trebuchet MS" w:hAnsi="Trebuchet MS" w:cs="Arial"/>
-          <w:bCs/>
-          <w:spacing w:val="-3"/>
-          <w:sz w:val="22"/>
-          <w:szCs w:val="22"/>
-          <w:lang w:val="en-US"/>
-        </w:rPr>
-        <w:t xml:space="preserve">, </w:t>
-      </w:r>
-      <w:r>
-        <w:rPr>
-          <w:rFonts w:ascii="Trebuchet MS" w:hAnsi="Trebuchet MS" w:cs="Arial"/>
-          <w:bCs/>
-          <w:spacing w:val="-3"/>
-          <w:sz w:val="22"/>
-          <w:szCs w:val="22"/>
-          <w:lang w:val="en-US"/>
-        </w:rPr>
-        <w:t>Project Co-ordinator</w:t>
-      </w:r>
-      <w:r>
-        <w:rPr>
-          <w:rFonts w:ascii="Trebuchet MS" w:hAnsi="Trebuchet MS" w:cs="Arial"/>
-          <w:bCs/>
-          <w:spacing w:val="-3"/>
-          <w:sz w:val="22"/>
-          <w:szCs w:val="22"/>
-          <w:lang w:val="en-US"/>
-        </w:rPr>
-        <w:t xml:space="preserve"> Lfs on behalf of</w:t>
-      </w:r>
-    </w:p>
-    <w:p>
-      <w:pPr>
-        <w:suppressAutoHyphens/>
-        <w:ind w:right="-46"/>
-        <w:rPr>
-          <w:rFonts w:ascii="Trebuchet MS" w:hAnsi="Trebuchet MS" w:cs="Arial"/>
-          <w:b/>
-          <w:color w:val="013D5B"/>
-          <w:spacing w:val="-3"/>
-          <w:sz w:val="22"/>
-          <w:szCs w:val="22"/>
-          <w:lang w:val="en-US"/>
-        </w:rPr>
-      </w:pPr>
-    </w:p>
-    <w:p>
-      <w:pPr>
-        <w:suppressAutoHyphens/>
-        <w:ind w:left="-284" w:right="-46" w:hanging="142"/>
-        <w:rPr>
-          <w:rFonts w:ascii="Trebuchet MS" w:hAnsi="Trebuchet MS" w:cs="Arial"/>
-          <w:b/>
-          <w:color w:val="013D5B"/>
-          <w:spacing w:val="-3"/>
-          <w:sz w:val="22"/>
-          <w:szCs w:val="22"/>
-          <w:lang w:val="en-US"/>
-        </w:rPr>
-      </w:pPr>
-      <w:r>
-        <w:rPr>
-          <w:rFonts w:ascii="Trebuchet MS" w:hAnsi="Trebuchet MS" w:cs="Arial"/>
-          <w:b/>
-          <w:color w:val="013D5B"/>
-          <w:spacing w:val="-3"/>
-          <w:sz w:val="22"/>
-          <w:szCs w:val="22"/>
-          <w:lang w:val="en-US"/>
-        </w:rPr>
-        <w:t>FRA Team</w:t>
-      </w:r>
-    </w:p>
-    <w:p>
-      <w:pPr>
-        <w:suppressAutoHyphens/>
-        <w:ind w:left="-284" w:right="-46" w:hanging="142"/>
-        <w:rPr>
-          <w:rFonts w:ascii="Trebuchet MS" w:hAnsi="Trebuchet MS" w:cs="Arial"/>
-          <w:spacing w:val="-3"/>
-          <w:sz w:val="22"/>
-          <w:szCs w:val="22"/>
-          <w:lang w:val="en-US"/>
-        </w:rPr>
-      </w:pPr>
-      <w:r>
-        <w:rPr>
-          <w:rFonts w:ascii="Trebuchet MS" w:hAnsi="Trebuchet MS" w:cs="Arial"/>
-          <w:spacing w:val="-3"/>
-          <w:sz w:val="22"/>
-          <w:szCs w:val="22"/>
-          <w:lang w:val="en-US"/>
-        </w:rPr>
-        <w:t>Direct Dial:</w:t>
-      </w:r>
-      <w:r>
-        <w:rPr>
-          <w:rFonts w:ascii="Trebuchet MS" w:hAnsi="Trebuchet MS" w:cs="Arial"/>
-          <w:b/>
-          <w:spacing w:val="-3"/>
-          <w:sz w:val="22"/>
-          <w:szCs w:val="22"/>
-          <w:lang w:val="en-US"/>
-        </w:rPr>
-        <w:t xml:space="preserve"> </w:t>
-      </w:r>
-      <w:r>
-        <w:rPr>
-          <w:rFonts w:ascii="Trebuchet MS" w:hAnsi="Trebuchet MS" w:cs="Arial"/>
-          <w:b/>
-          <w:spacing w:val="-3"/>
-          <w:sz w:val="22"/>
-          <w:szCs w:val="22"/>
-          <w:lang w:val="en-US"/>
-        </w:rPr>
-        <w:t>0300 123 1567</w:t>
-      </w:r>
-    </w:p>
-    <w:p>
-      <w:pPr>
-        <w:suppressAutoHyphens/>
-        <w:ind w:left="-284" w:right="-46" w:hanging="142"/>
         <w:rPr>
           <w:rStyle w:val="Hyperlink"/>
-          <w:rFonts w:ascii="Trebuchet MS" w:hAnsi="Trebuchet MS" w:cs="Arial"/>
-          <w:sz w:val="22"/>
-          <w:szCs w:val="22"/>
           <w:lang w:val="fr-FR"/>
         </w:rPr>
       </w:pPr>
-      <w:r>
-        <w:rPr>
-          <w:rFonts w:ascii="Trebuchet MS" w:hAnsi="Trebuchet MS" w:cs="Arial"/>
-          <w:sz w:val="22"/>
-          <w:szCs w:val="22"/>
+      <w:proofErr w:type="gramStart"/>
+      <w:r>
+        <w:rPr>
           <w:lang w:val="fr-FR"/>
         </w:rPr>
         <w:t>Email:</w:t>
       </w:r>
-      <w:r>
-        <w:rPr>
-          <w:rFonts w:ascii="Trebuchet MS" w:hAnsi="Trebuchet MS" w:cs="Arial"/>
-          <w:sz w:val="22"/>
-          <w:szCs w:val="22"/>
+      <w:proofErr w:type="gramEnd"/>
+      <w:r>
+        <w:rPr>
           <w:lang w:val="fr-FR"/>
         </w:rPr>
         <w:t xml:space="preserve"> </w:t>
@@ -1618,9 +750,6 @@
         <w:r>
           <w:rPr>
             <w:rStyle w:val="Hyperlink"/>
-            <w:rFonts w:ascii="Trebuchet MS" w:hAnsi="Trebuchet MS" w:cs="Arial"/>
-            <w:sz w:val="22"/>
-            <w:szCs w:val="22"/>
             <w:lang w:val="fr-FR"/>
           </w:rPr>
           <w:t>Helloradian@abri.co.uk</w:t>
@@ -1628,9 +757,6 @@
       </w:hyperlink>
       <w:r>
         <w:rPr>
-          <w:rFonts w:ascii="Trebuchet MS" w:hAnsi="Trebuchet MS" w:cs="Arial"/>
-          <w:sz w:val="22"/>
-          <w:szCs w:val="22"/>
           <w:lang w:val="fr-FR"/>
         </w:rPr>
         <w:t xml:space="preserve"> </w:t>
@@ -1638,28 +764,14 @@
     </w:p>
     <w:p>
       <w:pPr>
-        <w:suppressAutoHyphens/>
-        <w:ind w:left="-284" w:right="-46" w:hanging="142"/>
         <w:rPr>
           <w:rStyle w:val="Hyperlink"/>
-          <w:rFonts w:ascii="Arial" w:hAnsi="Arial" w:cs="Arial"/>
-          <w:sz w:val="22"/>
-          <w:szCs w:val="22"/>
+          <w:rFonts w:ascii="Arial" w:hAnsi="Arial"/>
           <w:lang w:val="fr-FR"/>
         </w:rPr>
       </w:pPr>
     </w:p>
-    <w:p>
-      <w:pPr>
-        <w:suppressAutoHyphens/>
-        <w:ind w:right="-46"/>
-        <w:rPr>
-          <w:rFonts w:ascii="Trebuchet MS" w:hAnsi="Trebuchet MS" w:cs="Arial"/>
-          <w:sz w:val="22"/>
-          <w:szCs w:val="22"/>
-        </w:rPr>
-      </w:pPr>
-    </w:p>
+    <w:p/>
     <w:sectPr>
       <w:headerReference w:type="default" r:id="rId16"/>
       <w:footerReference w:type="even" r:id="rId17"/>
@@ -1685,6 +797,7 @@
         <w:separator/>
       </w:r>
     </w:p>
+    <w:p/>
   </w:endnote>
   <w:endnote w:type="continuationSeparator" w:id="0">
     <w:p>
@@ -1692,6 +805,7 @@
         <w:continuationSeparator/>
       </w:r>
     </w:p>
+    <w:p/>
   </w:endnote>
 </w:endnotes>
 </file>
@@ -1701,7 +815,6 @@
   <w:p>
     <w:pPr>
       <w:pStyle w:val="Footer"/>
-      <w:framePr w:wrap="around" w:vAnchor="text" w:hAnchor="margin" w:xAlign="right" w:y="1"/>
       <w:rPr>
         <w:rStyle w:val="PageNumber"/>
       </w:rPr>
@@ -1728,9 +841,9 @@
   <w:p>
     <w:pPr>
       <w:pStyle w:val="Footer"/>
-      <w:ind w:right="360"/>
     </w:pPr>
   </w:p>
+  <w:p/>
 </w:ftr>
 </file>
 
@@ -1739,12 +852,6 @@
   <w:p>
     <w:pPr>
       <w:pStyle w:val="Footer"/>
-      <w:ind w:left="993" w:right="1416"/>
-      <w:jc w:val="center"/>
-      <w:rPr>
-        <w:rFonts w:ascii="Arial" w:hAnsi="Arial" w:cs="Arial"/>
-        <w:sz w:val="16"/>
-      </w:rPr>
     </w:pPr>
   </w:p>
 </w:ftr>
@@ -1755,33 +862,22 @@
   <w:p>
     <w:pPr>
       <w:pStyle w:val="Footer"/>
-      <w:tabs>
-        <w:tab w:val="clear" w:pos="4153"/>
-        <w:tab w:val="clear" w:pos="8306"/>
-      </w:tabs>
-      <w:ind w:right="1416"/>
-      <w:rPr>
-        <w:rFonts w:ascii="Arial" w:hAnsi="Arial" w:cs="Arial"/>
-        <w:sz w:val="16"/>
-      </w:rPr>
     </w:pPr>
     <w:r>
       <w:rPr>
-        <w:rFonts w:ascii="Arial" w:hAnsi="Arial" w:cs="Arial"/>
         <w:noProof/>
-        <w:sz w:val="16"/>
       </w:rPr>
       <w:drawing>
-        <wp:anchor distT="0" distB="0" distL="114300" distR="114300" simplePos="0" relativeHeight="251662336" behindDoc="1" locked="0" layoutInCell="1" allowOverlap="1" wp14:anchorId="19A13029" wp14:editId="78B595A2">
+        <wp:anchor distT="0" distB="0" distL="114300" distR="114300" simplePos="0" relativeHeight="251662336" behindDoc="1" locked="0" layoutInCell="1" allowOverlap="1" wp14:anchorId="19A13029" wp14:editId="590CC53A">
           <wp:simplePos x="0" y="0"/>
-          <wp:positionH relativeFrom="column">
-            <wp:posOffset>-395785</wp:posOffset>
+          <wp:positionH relativeFrom="page">
+            <wp:align>center</wp:align>
           </wp:positionH>
           <wp:positionV relativeFrom="paragraph">
-            <wp:posOffset>-107704</wp:posOffset>
+            <wp:posOffset>64135</wp:posOffset>
           </wp:positionV>
           <wp:extent cx="5069205" cy="901192"/>
-          <wp:effectExtent l="0" t="0" r="0" b="635"/>
+          <wp:effectExtent l="0" t="0" r="0" b="0"/>
           <wp:wrapNone/>
           <wp:docPr id="4" name="Picture 4"/>
           <wp:cNvGraphicFramePr>
@@ -1842,6 +938,7 @@
         <w:separator/>
       </w:r>
     </w:p>
+    <w:p/>
   </w:footnote>
   <w:footnote w:type="continuationSeparator" w:id="0">
     <w:p>
@@ -1849,6 +946,7 @@
         <w:continuationSeparator/>
       </w:r>
     </w:p>
+    <w:p/>
   </w:footnote>
 </w:footnotes>
 </file>
@@ -1858,14 +956,9 @@
   <w:p>
     <w:pPr>
       <w:pStyle w:val="Header"/>
-      <w:tabs>
-        <w:tab w:val="clear" w:pos="4153"/>
-        <w:tab w:val="clear" w:pos="8306"/>
-      </w:tabs>
-      <w:ind w:right="707"/>
-      <w:jc w:val="center"/>
     </w:pPr>
   </w:p>
+  <w:p/>
 </w:hdr>
 </file>
 
@@ -1874,7 +967,6 @@
   <w:p>
     <w:pPr>
       <w:pStyle w:val="Header"/>
-      <w:jc w:val="center"/>
     </w:pPr>
     <w:r>
       <w:rPr>
@@ -2767,7 +1859,11 @@
   <w:style w:type="paragraph" w:default="1" w:styleId="Normal">
     <w:name w:val="Normal"/>
     <w:qFormat/>
+    <w:rsid w:val="0083566E"/>
     <w:rPr>
+      <w:rFonts w:ascii="Trebuchet MS" w:hAnsi="Trebuchet MS" w:cs="Arial"/>
+      <w:sz w:val="22"/>
+      <w:szCs w:val="22"/>
       <w:lang w:eastAsia="en-US"/>
     </w:rPr>
   </w:style>
@@ -2783,7 +1879,6 @@
     <w:rPr>
       <w:rFonts w:ascii="Arial" w:hAnsi="Arial"/>
       <w:b/>
-      <w:sz w:val="22"/>
     </w:rPr>
   </w:style>
   <w:style w:type="paragraph" w:styleId="Heading2">
@@ -2830,7 +1925,6 @@
     <w:rPr>
       <w:rFonts w:ascii="Arial" w:hAnsi="Arial"/>
       <w:b/>
-      <w:sz w:val="22"/>
     </w:rPr>
   </w:style>
   <w:style w:type="paragraph" w:styleId="Heading7">
@@ -3550,6 +2644,14 @@
 </file>
 
 <file path=customXml/item4.xml><?xml version="1.0" encoding="utf-8"?>
+<b:Sources xmlns:b="http://schemas.openxmlformats.org/officeDocument/2006/bibliography" xmlns="http://schemas.openxmlformats.org/officeDocument/2006/bibliography" SelectedStyle="\APA.XSL" StyleName="APA"/>
+</file>
+
+<file path=customXml/item5.xml><?xml version="1.0" encoding="utf-8"?>
+<LongProperties xmlns="http://schemas.microsoft.com/office/2006/metadata/longProperties"/>
+</file>
+
+<file path=customXml/item6.xml><?xml version="1.0" encoding="utf-8"?>
 <p:properties xmlns:p="http://schemas.microsoft.com/office/2006/metadata/properties" xmlns:xsi="http://www.w3.org/2001/XMLSchema-instance" xmlns:pc="http://schemas.microsoft.com/office/infopath/2007/PartnerControls">
   <documentManagement>
     <TaxCatchAll xmlns="6d93d661-bda8-4faa-8239-cda8f1f7072a">
@@ -3569,14 +2671,6 @@
     </_dlc_DocIdUrl>
   </documentManagement>
 </p:properties>
-</file>
-
-<file path=customXml/item5.xml><?xml version="1.0" encoding="utf-8"?>
-<LongProperties xmlns="http://schemas.microsoft.com/office/2006/metadata/longProperties"/>
-</file>
-
-<file path=customXml/item6.xml><?xml version="1.0" encoding="utf-8"?>
-<b:Sources xmlns:b="http://schemas.openxmlformats.org/officeDocument/2006/bibliography" xmlns="http://schemas.openxmlformats.org/officeDocument/2006/bibliography" SelectedStyle="\APA.XSL" StyleName="APA"/>
 </file>
 
 <file path=customXml/item7.xml><?xml version="1.0" encoding="utf-8"?>
@@ -3626,13 +2720,9 @@
 </file>
 
 <file path=customXml/itemProps4.xml><?xml version="1.0" encoding="utf-8"?>
-<ds:datastoreItem xmlns:ds="http://schemas.openxmlformats.org/officeDocument/2006/customXml" ds:itemID="{727854C9-487C-40CB-9794-D1682B3DE2D1}">
+<ds:datastoreItem xmlns:ds="http://schemas.openxmlformats.org/officeDocument/2006/customXml" ds:itemID="{7366A90B-DEDE-4C33-BB60-E9B709566043}">
   <ds:schemaRefs>
-    <ds:schemaRef ds:uri="http://schemas.microsoft.com/office/2006/metadata/properties"/>
-    <ds:schemaRef ds:uri="http://schemas.microsoft.com/office/infopath/2007/PartnerControls"/>
-    <ds:schemaRef ds:uri="6d93d661-bda8-4faa-8239-cda8f1f7072a"/>
-    <ds:schemaRef ds:uri="58a4faa6-65b8-4f7c-b53b-c23e66249a57"/>
-    <ds:schemaRef ds:uri="39af5262-a886-4b7b-87b2-7dbb3f7d88ca"/>
+    <ds:schemaRef ds:uri="http://schemas.openxmlformats.org/officeDocument/2006/bibliography"/>
   </ds:schemaRefs>
 </ds:datastoreItem>
 </file>
@@ -3646,9 +2736,13 @@
 </file>
 
 <file path=customXml/itemProps6.xml><?xml version="1.0" encoding="utf-8"?>
-<ds:datastoreItem xmlns:ds="http://schemas.openxmlformats.org/officeDocument/2006/customXml" ds:itemID="{7366A90B-DEDE-4C33-BB60-E9B709566043}">
+<ds:datastoreItem xmlns:ds="http://schemas.openxmlformats.org/officeDocument/2006/customXml" ds:itemID="{727854C9-487C-40CB-9794-D1682B3DE2D1}">
   <ds:schemaRefs>
-    <ds:schemaRef ds:uri="http://schemas.openxmlformats.org/officeDocument/2006/bibliography"/>
+    <ds:schemaRef ds:uri="http://schemas.microsoft.com/office/2006/metadata/properties"/>
+    <ds:schemaRef ds:uri="http://schemas.microsoft.com/office/infopath/2007/PartnerControls"/>
+    <ds:schemaRef ds:uri="6d93d661-bda8-4faa-8239-cda8f1f7072a"/>
+    <ds:schemaRef ds:uri="58a4faa6-65b8-4f7c-b53b-c23e66249a57"/>
+    <ds:schemaRef ds:uri="39af5262-a886-4b7b-87b2-7dbb3f7d88ca"/>
   </ds:schemaRefs>
 </ds:datastoreItem>
 </file>

</xml_diff>